<commit_message>
SemComp14 - versão inicial da apresentação do minicurso - imagens utilizadas - código do exercício 1
</commit_message>
<xml_diff>
--- a/1-Meus-Artigos/Minicurso-SemComp2011/programas-necessarios-video3D.docx
+++ b/1-Meus-Artigos/Minicurso-SemComp2011/programas-necessarios-video3D.docx
@@ -45,42 +45,53 @@
       </w:r>
     </w:p>
     <w:p>
-      <w:pPr>
-        <w:pStyle w:val="PargrafodaLista"/>
-        <w:numPr>
-          <w:ilvl w:val="0"/>
-          <w:numId w:val="2"/>
-        </w:numPr>
-      </w:pPr>
-      <w:proofErr w:type="spellStart"/>
-      <w:r>
-        <w:t>Dev</w:t>
-      </w:r>
-      <w:proofErr w:type="spellEnd"/>
-      <w:r>
-        <w:t>-C++ (versão 4.9.9.2 ou mais atual);</w:t>
-      </w:r>
-    </w:p>
-    <w:p>
-      <w:pPr>
-        <w:pStyle w:val="PargrafodaLista"/>
-        <w:numPr>
-          <w:ilvl w:val="0"/>
-          <w:numId w:val="2"/>
-        </w:numPr>
-      </w:pPr>
+      <w:r>
+        <w:br/>
+        <w:t xml:space="preserve">- </w:t>
+      </w:r>
       <w:proofErr w:type="spellStart"/>
       <w:proofErr w:type="gramStart"/>
       <w:r>
-        <w:t>OpenCv</w:t>
+        <w:t>CodeBlocks</w:t>
       </w:r>
       <w:proofErr w:type="spellEnd"/>
       <w:proofErr w:type="gramEnd"/>
       <w:r>
-        <w:t xml:space="preserve"> instalado e com as </w:t>
+        <w:t xml:space="preserve"> (versão 10.05 com o </w:t>
       </w:r>
       <w:proofErr w:type="spellStart"/>
       <w:r>
+        <w:t>mingw</w:t>
+      </w:r>
+      <w:proofErr w:type="spellEnd"/>
+      <w:r>
+        <w:t xml:space="preserve">): </w:t>
+      </w:r>
+      <w:hyperlink r:id="rId6" w:tgtFrame="_blank" w:history="1">
+        <w:r>
+          <w:rPr>
+            <w:rStyle w:val="Hyperlink"/>
+          </w:rPr>
+          <w:t>http://sourceforge.net/projects/codeblocks/files/Binaries/10.05/Windows/codeblocks-10.05mingw-setup.exe</w:t>
+        </w:r>
+      </w:hyperlink>
+      <w:r>
+        <w:br/>
+      </w:r>
+      <w:r>
+        <w:br/>
+        <w:t xml:space="preserve">- </w:t>
+      </w:r>
+      <w:proofErr w:type="spellStart"/>
+      <w:r>
+        <w:t>OpenCv</w:t>
+      </w:r>
+      <w:proofErr w:type="spellEnd"/>
+      <w:r>
+        <w:t xml:space="preserve"> 2.1 (OpenCV-2.1.0-win32-vs2008.exe) instalado e com as </w:t>
+      </w:r>
+      <w:proofErr w:type="spellStart"/>
+      <w:r>
         <w:t>library</w:t>
       </w:r>
       <w:proofErr w:type="spellEnd"/>
@@ -97,111 +108,128 @@
       </w:r>
       <w:proofErr w:type="spellStart"/>
       <w:r>
-        <w:t>Dev</w:t>
+        <w:t>MinGW</w:t>
       </w:r>
       <w:proofErr w:type="spellEnd"/>
       <w:r>
-        <w:t xml:space="preserve">-C++ (posso ajudar nisso e também há um tutorial em </w:t>
-      </w:r>
-      <w:r>
-        <w:t>http://opencv.willowgarage.com/wiki/DevCpp</w:t>
-      </w:r>
-      <w:r>
-        <w:t>);</w:t>
-      </w:r>
-    </w:p>
-    <w:p>
-      <w:pPr>
-        <w:pStyle w:val="PargrafodaLista"/>
-        <w:numPr>
-          <w:ilvl w:val="0"/>
-          <w:numId w:val="2"/>
-        </w:numPr>
-      </w:pPr>
-      <w:proofErr w:type="gramStart"/>
-      <w:r>
-        <w:t>visualizador</w:t>
-      </w:r>
-      <w:proofErr w:type="gramEnd"/>
-      <w:r>
-        <w:t xml:space="preserve"> de imagens </w:t>
+        <w:t xml:space="preserve"> do </w:t>
       </w:r>
       <w:proofErr w:type="spellStart"/>
       <w:r>
-        <w:t>IrfanView</w:t>
+        <w:t>Codeblocks</w:t>
       </w:r>
       <w:proofErr w:type="spellEnd"/>
-    </w:p>
-    <w:p>
-      <w:pPr>
-        <w:pStyle w:val="PargrafodaLista"/>
-        <w:numPr>
-          <w:ilvl w:val="0"/>
-          <w:numId w:val="2"/>
-        </w:numPr>
-        <w:rPr>
-          <w:lang w:val="en-US"/>
-        </w:rPr>
-      </w:pPr>
-      <w:r>
-        <w:rPr>
-          <w:lang w:val="en-US"/>
-        </w:rPr>
-        <w:t>MSU VQMT (http://compression.ru/video/quality_measure/vqmt_download_en.html#free)</w:t>
-      </w:r>
-    </w:p>
-    <w:p>
-      <w:pPr>
-        <w:pStyle w:val="PargrafodaLista"/>
-        <w:numPr>
-          <w:ilvl w:val="0"/>
-          <w:numId w:val="2"/>
-        </w:numPr>
-      </w:pPr>
+      <w:r>
+        <w:t xml:space="preserve"> </w:t>
+      </w:r>
+      <w:r>
+        <w:br/>
+      </w:r>
+      <w:hyperlink r:id="rId7" w:tgtFrame="_blank" w:history="1">
+        <w:r>
+          <w:rPr>
+            <w:rStyle w:val="Hyperlink"/>
+          </w:rPr>
+          <w:t>http://sourceforge.net/projects/opencvlibrary/files/opencv-win/2.1/OpenCV-2.1.0-win32-vs2008.exe/download</w:t>
+        </w:r>
+      </w:hyperlink>
+      <w:r>
+        <w:br/>
+        <w:t xml:space="preserve">Tutorial que eu usei para configurar com o </w:t>
+      </w:r>
       <w:proofErr w:type="spellStart"/>
       <w:r>
+        <w:t>codeblocks</w:t>
+      </w:r>
+      <w:proofErr w:type="spellEnd"/>
+      <w:r>
+        <w:t xml:space="preserve">: </w:t>
+      </w:r>
+      <w:hyperlink r:id="rId8" w:tgtFrame="_blank" w:history="1">
+        <w:r>
+          <w:rPr>
+            <w:rStyle w:val="Hyperlink"/>
+          </w:rPr>
+          <w:t>http://xcodelovers.wordpress.com/2011/02/03/tutorial-integrating-codeblocks-and-opencv-2-1-0/</w:t>
+        </w:r>
+      </w:hyperlink>
+      <w:r>
+        <w:br/>
+      </w:r>
+      <w:r>
+        <w:br/>
+        <w:t>- MSU VQMT:</w:t>
+      </w:r>
+      <w:r>
+        <w:br/>
+      </w:r>
+      <w:hyperlink r:id="rId9" w:anchor="free" w:tgtFrame="_blank" w:history="1">
+        <w:r>
+          <w:rPr>
+            <w:rStyle w:val="Hyperlink"/>
+          </w:rPr>
+          <w:t>http://compression.ru/video/quality_measure/vqmt_download_en.html#free</w:t>
+        </w:r>
+      </w:hyperlink>
+      <w:r>
+        <w:br/>
+      </w:r>
+      <w:r>
+        <w:br/>
+        <w:t xml:space="preserve">- </w:t>
+      </w:r>
+      <w:proofErr w:type="spellStart"/>
+      <w:r>
         <w:t>Avidemux</w:t>
       </w:r>
       <w:proofErr w:type="spellEnd"/>
       <w:r>
-        <w:t xml:space="preserve"> (versão 2.5 ou mais atual)</w:t>
-      </w:r>
-    </w:p>
-    <w:p>
-      <w:pPr>
-        <w:pStyle w:val="PargrafodaLista"/>
-        <w:numPr>
-          <w:ilvl w:val="0"/>
-          <w:numId w:val="2"/>
-        </w:numPr>
-      </w:pPr>
-      <w:r>
-        <w:t>Mínimo de 20GB livre no HD</w:t>
-      </w:r>
-      <w:r>
-        <w:t xml:space="preserve"> para o processamento das imagens e vídeo. </w:t>
-      </w:r>
-    </w:p>
-    <w:p>
-      <w:r>
-        <w:t xml:space="preserve">O processamento é pesado, por isso preciso de </w:t>
-      </w:r>
-      <w:r>
-        <w:rPr>
-          <w:b/>
-        </w:rPr>
-        <w:t>máquinas boas</w:t>
-      </w:r>
-      <w:r>
-        <w:t xml:space="preserve">. Caso o laboratório seja feito utilizando máquinas virtuais, eu peço para que me disponibilizem uma alguns dias antes do </w:t>
+        <w:t xml:space="preserve"> (versão 2.5 ou mais atual):</w:t>
+      </w:r>
+      <w:r>
+        <w:br/>
+      </w:r>
+      <w:hyperlink r:id="rId10" w:tgtFrame="_blank" w:history="1">
+        <w:r>
+          <w:rPr>
+            <w:rStyle w:val="Hyperlink"/>
+          </w:rPr>
+          <w:t>http://avidemux.en.softonic.com/download</w:t>
+        </w:r>
+      </w:hyperlink>
+      <w:r>
+        <w:br/>
+      </w:r>
+      <w:r>
+        <w:br/>
+        <w:t>- Mínimo de 20GB livre no HD para o processamento das imagens e vídeo.</w:t>
+      </w:r>
+      <w:r>
+        <w:br/>
+      </w:r>
+      <w:r>
+        <w:br/>
+        <w:t xml:space="preserve">Vale lembrar que se o </w:t>
+      </w:r>
+      <w:proofErr w:type="spellStart"/>
+      <w:r>
+        <w:t>codeblocks</w:t>
+      </w:r>
+      <w:proofErr w:type="spellEnd"/>
+      <w:r>
+        <w:t xml:space="preserve"> não estiver totalmente integrado com o </w:t>
+      </w:r>
+      <w:proofErr w:type="spellStart"/>
+      <w:r>
+        <w:t>openCV</w:t>
+      </w:r>
+      <w:proofErr w:type="spellEnd"/>
+      <w:r>
+        <w:t>, nenhum código vai compilar. Se for possível, eu queria ir alguns dias antes do minicurso para ver se a instalação está ok e se meu programa vai rodar. Lembrando: se for rodar em máquina virtual, é bem provável que eu não dê a parte de criação de vídeo, pois ele toma muito HD e processamento, e uma MV não aguenta.</w:t>
       </w:r>
       <w:bookmarkStart w:id="0" w:name="_GoBack"/>
       <w:bookmarkEnd w:id="0"/>
-      <w:r>
-        <w:t>minicurso, para saber se as atividades vão rodar em tempo hábil.</w:t>
-      </w:r>
     </w:p>
-    <w:p/>
     <w:sectPr>
       <w:pgSz w:w="11906" w:h="16838"/>
       <w:pgMar w:top="1417" w:right="1701" w:bottom="1417" w:left="1701" w:header="708" w:footer="708" w:gutter="0"/>
@@ -645,6 +673,18 @@
       <w:contextualSpacing/>
     </w:pPr>
   </w:style>
+  <w:style w:type="character" w:styleId="Hyperlink">
+    <w:name w:val="Hyperlink"/>
+    <w:basedOn w:val="Fontepargpadro"/>
+    <w:uiPriority w:val="99"/>
+    <w:semiHidden/>
+    <w:unhideWhenUsed/>
+    <w:rsid w:val="007849B3"/>
+    <w:rPr>
+      <w:color w:val="0000FF"/>
+      <w:u w:val="single"/>
+    </w:rPr>
+  </w:style>
 </w:styles>
 </file>
 
@@ -845,6 +885,18 @@
       <w:ind w:left="720"/>
       <w:contextualSpacing/>
     </w:pPr>
+  </w:style>
+  <w:style w:type="character" w:styleId="Hyperlink">
+    <w:name w:val="Hyperlink"/>
+    <w:basedOn w:val="Fontepargpadro"/>
+    <w:uiPriority w:val="99"/>
+    <w:semiHidden/>
+    <w:unhideWhenUsed/>
+    <w:rsid w:val="007849B3"/>
+    <w:rPr>
+      <w:color w:val="0000FF"/>
+      <w:u w:val="single"/>
+    </w:rPr>
   </w:style>
 </w:styles>
 </file>

</xml_diff>